<commit_message>
fixed bold on resume
</commit_message>
<xml_diff>
--- a/public/files/ddemmer_resume_2020.docx
+++ b/public/files/ddemmer_resume_2020.docx
@@ -3684,6 +3684,7 @@
                 <w:rtl w:val="0"/>
               </w:rPr>
               <w:t xml:space="preserve">Direct Report Rankings</w:t>
+              <w:tab/>
             </w:r>
           </w:p>
         </w:tc>
@@ -4857,7 +4858,7 @@
         </w:pBdr>
         <w:shd w:fill="auto" w:val="clear"/>
         <w:rPr>
-          <w:rFonts w:ascii="Proxima Nova" w:cs="Proxima Nova" w:eastAsia="Proxima Nova" w:hAnsi="Proxima Nova"/>
+          <w:rFonts w:ascii="Proxima Nova Semibold" w:cs="Proxima Nova Semibold" w:eastAsia="Proxima Nova Semibold" w:hAnsi="Proxima Nova Semibold"/>
           <w:color w:val="434343"/>
           <w:sz w:val="32"/>
           <w:szCs w:val="32"/>
@@ -4865,7 +4866,7 @@
       </w:pPr>
       <w:r>
         <w:rPr>
-          <w:rFonts w:ascii="Proxima Nova" w:cs="Proxima Nova" w:eastAsia="Proxima Nova" w:hAnsi="Proxima Nova"/>
+          <w:rFonts w:ascii="Proxima Nova Semibold" w:cs="Proxima Nova Semibold" w:eastAsia="Proxima Nova Semibold" w:hAnsi="Proxima Nova Semibold"/>
           <w:color w:val="434343"/>
           <w:sz w:val="32"/>
           <w:szCs w:val="32"/>

</xml_diff>